<commit_message>
try docxtemplater and gotenberg
</commit_message>
<xml_diff>
--- a/testing/test-generated-files/output--f67dac54-53dc-4f3a-afb6-7e5d6f5873b8.docx
+++ b/testing/test-generated-files/output--f67dac54-53dc-4f3a-afb6-7e5d6f5873b8.docx
@@ -62,7 +62,7 @@
     </w:p>
     <w:tbl>
       <w:tblPr>
-        <w:tblW w:w="0" w:type="auto"/>
+        <w:tblW w:w="10325" w:type="dxa"/>
         <w:tblInd w:w="135" w:type="dxa"/>
         <w:tblBorders>
           <w:top w:val="single" w:sz="6" w:space="0" w:color="333333"/>
@@ -80,18 +80,18 @@
         <w:tblLook w:val="01E0" w:firstRow="1" w:lastRow="1" w:firstColumn="1" w:lastColumn="1" w:noHBand="0" w:noVBand="0"/>
       </w:tblPr>
       <w:tblGrid>
-        <w:gridCol w:w="2370"/>
-        <w:gridCol w:w="3015"/>
-        <w:gridCol w:w="1980"/>
-        <w:gridCol w:w="3420"/>
+        <w:gridCol w:w="2269"/>
+        <w:gridCol w:w="2886"/>
+        <w:gridCol w:w="1895"/>
+        <w:gridCol w:w="3275"/>
       </w:tblGrid>
       <w:tr>
         <w:trPr>
-          <w:trHeight w:val="510"/>
+          <w:trHeight w:val="500"/>
         </w:trPr>
         <w:tc>
           <w:tcPr>
-            <w:tcW w:w="2370" w:type="dxa"/>
+            <w:tcW w:w="2269" w:type="dxa"/>
             <w:tcBorders>
               <w:top w:val="single" w:sz="6" w:space="0" w:color="333333"/>
               <w:left w:val="single" w:sz="6" w:space="0" w:color="333333"/>
@@ -131,31 +131,13 @@
                 <w:spacing w:val="-2"/>
                 <w:sz w:val="16"/>
               </w:rPr>
-              <w:t xml:space="preserve">12345</w:t>
-            </w:r>
-            <w:proofErr w:type="spellStart"/>
-            <w:r>
-              <w:rPr>
-                <w:bCs/>
-                <w:spacing w:val="-2"/>
-                <w:sz w:val="16"/>
-              </w:rPr>
-              <w:t/>
-            </w:r>
-            <w:proofErr w:type="spellEnd"/>
-            <w:r>
-              <w:rPr>
-                <w:bCs/>
-                <w:spacing w:val="-2"/>
-                <w:sz w:val="16"/>
-              </w:rPr>
-              <w:t/>
+              <w:t>12345</w:t>
             </w:r>
           </w:p>
         </w:tc>
         <w:tc>
           <w:tcPr>
-            <w:tcW w:w="3015" w:type="dxa"/>
+            <w:tcW w:w="2886" w:type="dxa"/>
             <w:tcBorders>
               <w:top w:val="single" w:sz="6" w:space="0" w:color="333333"/>
               <w:left w:val="single" w:sz="6" w:space="0" w:color="333333"/>
@@ -195,31 +177,13 @@
                 <w:spacing w:val="-2"/>
                 <w:sz w:val="16"/>
               </w:rPr>
-              <w:t xml:space="preserve">Anytown Municipal Court</w:t>
-            </w:r>
-            <w:proofErr w:type="spellStart"/>
-            <w:r>
-              <w:rPr>
-                <w:bCs/>
-                <w:spacing w:val="-2"/>
-                <w:sz w:val="16"/>
-              </w:rPr>
-              <w:t/>
-            </w:r>
-            <w:proofErr w:type="spellEnd"/>
-            <w:r>
-              <w:rPr>
-                <w:bCs/>
-                <w:spacing w:val="-2"/>
-                <w:sz w:val="16"/>
-              </w:rPr>
-              <w:t/>
+              <w:t>Anytown Municipal Court</w:t>
             </w:r>
           </w:p>
         </w:tc>
         <w:tc>
           <w:tcPr>
-            <w:tcW w:w="1980" w:type="dxa"/>
+            <w:tcW w:w="1895" w:type="dxa"/>
             <w:tcBorders>
               <w:top w:val="single" w:sz="6" w:space="0" w:color="333333"/>
               <w:left w:val="single" w:sz="6" w:space="0" w:color="333333"/>
@@ -259,31 +223,13 @@
                 <w:spacing w:val="-2"/>
                 <w:sz w:val="16"/>
               </w:rPr>
-              <w:t xml:space="preserve">Anytown County</w:t>
-            </w:r>
-            <w:proofErr w:type="spellStart"/>
-            <w:r>
-              <w:rPr>
-                <w:bCs/>
-                <w:spacing w:val="-2"/>
-                <w:sz w:val="16"/>
-              </w:rPr>
-              <w:t/>
-            </w:r>
-            <w:proofErr w:type="spellEnd"/>
-            <w:r>
-              <w:rPr>
-                <w:bCs/>
-                <w:spacing w:val="-2"/>
-                <w:sz w:val="16"/>
-              </w:rPr>
-              <w:t/>
+              <w:t>Anytown County</w:t>
             </w:r>
           </w:p>
         </w:tc>
         <w:tc>
           <w:tcPr>
-            <w:tcW w:w="3420" w:type="dxa"/>
+            <w:tcW w:w="3274" w:type="dxa"/>
             <w:tcBorders>
               <w:top w:val="single" w:sz="6" w:space="0" w:color="333333"/>
               <w:left w:val="single" w:sz="6" w:space="0" w:color="333333"/>
@@ -325,70 +271,34 @@
                 <w:spacing w:val="-2"/>
                 <w:sz w:val="16"/>
               </w:rPr>
-              <w:t xml:space="preserve">12345</w:t>
-            </w:r>
-            <w:proofErr w:type="spellStart"/>
+              <w:t>12345</w:t>
+            </w:r>
             <w:r>
               <w:rPr>
                 <w:bCs/>
                 <w:spacing w:val="-2"/>
                 <w:sz w:val="16"/>
               </w:rPr>
-              <w:t/>
-            </w:r>
-            <w:proofErr w:type="spellEnd"/>
+              <w:t xml:space="preserve"> / </w:t>
+            </w:r>
             <w:r>
               <w:rPr>
                 <w:bCs/>
                 <w:spacing w:val="-2"/>
                 <w:sz w:val="16"/>
               </w:rPr>
-              <w:t/>
-            </w:r>
-            <w:r>
-              <w:rPr>
-                <w:bCs/>
-                <w:spacing w:val="-2"/>
-                <w:sz w:val="16"/>
-              </w:rPr>
-              <w:t xml:space="preserve"> / </w:t>
-            </w:r>
-            <w:r>
-              <w:rPr>
-                <w:bCs/>
-                <w:spacing w:val="-2"/>
-                <w:sz w:val="16"/>
-              </w:rPr>
-              <w:t xml:space="preserve">abc-123</w:t>
-            </w:r>
-            <w:proofErr w:type="spellStart"/>
-            <w:r>
-              <w:rPr>
-                <w:bCs/>
-                <w:spacing w:val="-2"/>
-                <w:sz w:val="16"/>
-              </w:rPr>
-              <w:t/>
-            </w:r>
-            <w:proofErr w:type="spellEnd"/>
-            <w:r>
-              <w:rPr>
-                <w:bCs/>
-                <w:spacing w:val="-2"/>
-                <w:sz w:val="16"/>
-              </w:rPr>
-              <w:t/>
+              <w:t>abc-123</w:t>
             </w:r>
           </w:p>
         </w:tc>
       </w:tr>
       <w:tr>
         <w:trPr>
-          <w:trHeight w:val="510"/>
+          <w:trHeight w:val="500"/>
         </w:trPr>
         <w:tc>
           <w:tcPr>
-            <w:tcW w:w="5385" w:type="dxa"/>
+            <w:tcW w:w="5155" w:type="dxa"/>
             <w:gridSpan w:val="2"/>
             <w:tcBorders>
               <w:top w:val="single" w:sz="6" w:space="0" w:color="333333"/>
@@ -465,7 +375,7 @@
                 <w:spacing w:val="-2"/>
                 <w:sz w:val="16"/>
               </w:rPr>
-              <w:t xml:space="preserve">Jim McCrazy</w:t>
+              <w:t xml:space="preserve">Jim </w:t>
             </w:r>
             <w:proofErr w:type="spellStart"/>
             <w:r>
@@ -474,22 +384,14 @@
                 <w:spacing w:val="-2"/>
                 <w:sz w:val="16"/>
               </w:rPr>
-              <w:t/>
+              <w:t>McCrazy</w:t>
             </w:r>
             <w:proofErr w:type="spellEnd"/>
-            <w:r>
-              <w:rPr>
-                <w:bCs/>
-                <w:spacing w:val="-2"/>
-                <w:sz w:val="16"/>
-              </w:rPr>
-              <w:t/>
-            </w:r>
           </w:p>
         </w:tc>
         <w:tc>
           <w:tcPr>
-            <w:tcW w:w="5400" w:type="dxa"/>
+            <w:tcW w:w="5170" w:type="dxa"/>
             <w:gridSpan w:val="2"/>
             <w:tcBorders>
               <w:top w:val="single" w:sz="6" w:space="0" w:color="333333"/>
@@ -578,7 +480,7 @@
                 <w:spacing w:val="-2"/>
                 <w:sz w:val="16"/>
               </w:rPr>
-              <w:t xml:space="preserve">Jane McCrazy</w:t>
+              <w:t xml:space="preserve">Jane </w:t>
             </w:r>
             <w:proofErr w:type="spellStart"/>
             <w:r>
@@ -587,27 +489,19 @@
                 <w:spacing w:val="-2"/>
                 <w:sz w:val="16"/>
               </w:rPr>
-              <w:t/>
+              <w:t>McCrazy</w:t>
             </w:r>
             <w:proofErr w:type="spellEnd"/>
-            <w:r>
-              <w:rPr>
-                <w:bCs/>
-                <w:spacing w:val="-2"/>
-                <w:sz w:val="16"/>
-              </w:rPr>
-              <w:t/>
-            </w:r>
           </w:p>
         </w:tc>
       </w:tr>
       <w:tr>
         <w:trPr>
-          <w:trHeight w:val="510"/>
+          <w:trHeight w:val="500"/>
         </w:trPr>
         <w:tc>
           <w:tcPr>
-            <w:tcW w:w="5385" w:type="dxa"/>
+            <w:tcW w:w="5155" w:type="dxa"/>
             <w:gridSpan w:val="2"/>
             <w:tcBorders>
               <w:top w:val="single" w:sz="6" w:space="0" w:color="333333"/>
@@ -663,31 +557,13 @@
                 <w:spacing w:val="-2"/>
                 <w:sz w:val="16"/>
               </w:rPr>
-              <w:t xml:space="preserve">undefined</w:t>
-            </w:r>
-            <w:proofErr w:type="spellStart"/>
-            <w:r>
-              <w:rPr>
-                <w:bCs/>
-                <w:spacing w:val="-2"/>
-                <w:sz w:val="16"/>
-              </w:rPr>
-              <w:t/>
-            </w:r>
-            <w:proofErr w:type="spellEnd"/>
-            <w:r>
-              <w:rPr>
-                <w:bCs/>
-                <w:spacing w:val="-2"/>
-                <w:sz w:val="16"/>
-              </w:rPr>
-              <w:t/>
+              <w:t>undefined</w:t>
             </w:r>
           </w:p>
         </w:tc>
         <w:tc>
           <w:tcPr>
-            <w:tcW w:w="5400" w:type="dxa"/>
+            <w:tcW w:w="5170" w:type="dxa"/>
             <w:gridSpan w:val="2"/>
             <w:tcBorders>
               <w:top w:val="single" w:sz="6" w:space="0" w:color="333333"/>
@@ -728,7 +604,7 @@
                 <w:spacing w:val="-2"/>
                 <w:sz w:val="16"/>
               </w:rPr>
-              <w:t xml:space="preserve">Jim McCrazy</w:t>
+              <w:t xml:space="preserve">Jim </w:t>
             </w:r>
             <w:proofErr w:type="spellStart"/>
             <w:r>
@@ -737,27 +613,19 @@
                 <w:spacing w:val="-2"/>
                 <w:sz w:val="16"/>
               </w:rPr>
-              <w:t/>
+              <w:t>McCrazy</w:t>
             </w:r>
             <w:proofErr w:type="spellEnd"/>
-            <w:r>
-              <w:rPr>
-                <w:bCs/>
-                <w:spacing w:val="-2"/>
-                <w:sz w:val="16"/>
-              </w:rPr>
-              <w:t/>
-            </w:r>
           </w:p>
         </w:tc>
       </w:tr>
       <w:tr>
         <w:trPr>
-          <w:trHeight w:val="510"/>
+          <w:trHeight w:val="500"/>
         </w:trPr>
         <w:tc>
           <w:tcPr>
-            <w:tcW w:w="10785" w:type="dxa"/>
+            <w:tcW w:w="10325" w:type="dxa"/>
             <w:gridSpan w:val="4"/>
             <w:tcBorders>
               <w:top w:val="single" w:sz="6" w:space="0" w:color="333333"/>
@@ -851,7 +719,7 @@
                 <w:spacing w:val="-2"/>
                 <w:sz w:val="16"/>
               </w:rPr>
-              <w:t xml:space="preserve">Jane McCrazy</w:t>
+              <w:t xml:space="preserve">Jane </w:t>
             </w:r>
             <w:proofErr w:type="spellStart"/>
             <w:r>
@@ -860,17 +728,9 @@
                 <w:spacing w:val="-2"/>
                 <w:sz w:val="16"/>
               </w:rPr>
-              <w:t/>
+              <w:t>McCrazy</w:t>
             </w:r>
             <w:proofErr w:type="spellEnd"/>
-            <w:r>
-              <w:rPr>
-                <w:bCs/>
-                <w:spacing w:val="-2"/>
-                <w:sz w:val="16"/>
-              </w:rPr>
-              <w:t/>
-            </w:r>
           </w:p>
         </w:tc>
       </w:tr>
@@ -899,22 +759,17 @@
           <w:spacing w:val="-5"/>
           <w:w w:val="105"/>
         </w:rPr>
-        <w:t xml:space="preserve">Johnny McLaw</w:t>
+        <w:t xml:space="preserve">Johnny </w:t>
       </w:r>
       <w:proofErr w:type="spellStart"/>
       <w:r>
         <w:rPr>
-          <w:w w:val="105"/>
-        </w:rPr>
-        <w:t/>
+          <w:spacing w:val="-5"/>
+          <w:w w:val="105"/>
+        </w:rPr>
+        <w:t>McLaw</w:t>
       </w:r>
       <w:proofErr w:type="spellEnd"/>
-      <w:r>
-        <w:rPr>
-          <w:w w:val="105"/>
-        </w:rPr>
-        <w:t/>
-      </w:r>
       <w:r>
         <w:rPr>
           <w:spacing w:val="-5"/>
@@ -1621,16 +1476,7 @@
           <w:b/>
           <w:sz w:val="16"/>
         </w:rPr>
-        <w:t>Address</w:t>
-      </w:r>
-      <w:proofErr w:type="gramStart"/>
-      <w:r>
-        <w:rPr>
-          <w:rFonts w:ascii="Arial"/>
-          <w:b/>
-          <w:sz w:val="16"/>
-        </w:rPr>
-        <w:t>:</w:t>
+        <w:t>Address:</w:t>
       </w:r>
       <w:r>
         <w:rPr>
@@ -1646,24 +1492,7 @@
           <w:spacing w:val="-2"/>
           <w:sz w:val="16"/>
         </w:rPr>
-        <w:t xml:space="preserve">Jane McCrazy, 123 Main St, Anytown, USA</w:t>
-      </w:r>
-      <w:proofErr w:type="spellStart"/>
-      <w:proofErr w:type="gramEnd"/>
-      <w:r>
-        <w:rPr>
-          <w:spacing w:val="-2"/>
-          <w:sz w:val="16"/>
-        </w:rPr>
-        <w:t/>
-      </w:r>
-      <w:proofErr w:type="spellEnd"/>
-      <w:r>
-        <w:rPr>
-          <w:spacing w:val="-2"/>
-          <w:sz w:val="16"/>
-        </w:rPr>
-        <w:t/>
+        <w:t>Jane McCrazy, 123 Main St, Anytown, USA</w:t>
       </w:r>
     </w:p>
     <w:p>
@@ -1739,25 +1568,7 @@
           <w:w w:val="105"/>
           <w:sz w:val="16"/>
         </w:rPr>
-        <w:t xml:space="preserve">Served</w:t>
-      </w:r>
-      <w:proofErr w:type="spellStart"/>
-      <w:r>
-        <w:rPr>
-          <w:spacing w:val="-2"/>
-          <w:w w:val="105"/>
-          <w:sz w:val="16"/>
-        </w:rPr>
-        <w:t/>
-      </w:r>
-      <w:proofErr w:type="spellEnd"/>
-      <w:r>
-        <w:rPr>
-          <w:spacing w:val="-2"/>
-          <w:w w:val="105"/>
-          <w:sz w:val="16"/>
-        </w:rPr>
-        <w:t/>
+        <w:t>Served</w:t>
       </w:r>
     </w:p>
     <w:p>
@@ -1785,15 +1596,7 @@
         <w:tab/>
       </w:r>
       <w:r>
-        <w:t xml:space="preserve">Summons and Complaint</w:t>
-      </w:r>
-      <w:proofErr w:type="spellStart"/>
-      <w:r>
-        <w:t/>
-      </w:r>
-      <w:proofErr w:type="spellEnd"/>
-      <w:r>
-        <w:t/>
+        <w:t>Summons and Complaint</w:t>
       </w:r>
       <w:r>
         <w:rPr>
@@ -1814,21 +1617,7 @@
         <w:rPr>
           <w:spacing w:val="-2"/>
         </w:rPr>
-        <w:t xml:space="preserve">2020-01-01</w:t>
-      </w:r>
-      <w:proofErr w:type="spellStart"/>
-      <w:r>
-        <w:rPr>
-          <w:spacing w:val="-2"/>
-        </w:rPr>
-        <w:t/>
-      </w:r>
-      <w:proofErr w:type="spellEnd"/>
-      <w:r>
-        <w:rPr>
-          <w:spacing w:val="-2"/>
-        </w:rPr>
-        <w:t/>
+        <w:t>2020-01-01</w:t>
       </w:r>
       <w:r>
         <w:rPr>
@@ -1886,7 +1675,7 @@
       <w:pPr>
         <w:pStyle w:val="BodyText"/>
         <w:spacing w:before="13" w:line="244" w:lineRule="auto"/>
-        <w:ind w:left="120" w:right="2910"/>
+        <w:ind w:right="2910"/>
       </w:pPr>
       <w:r>
         <w:rPr>
@@ -2131,23 +1920,7 @@
           <w:spacing w:val="-2"/>
           <w:w w:val="105"/>
         </w:rPr>
-        <w:t xml:space="preserve">undefined</w:t>
-      </w:r>
-      <w:proofErr w:type="spellStart"/>
-      <w:r>
-        <w:rPr>
-          <w:spacing w:val="-2"/>
-          <w:w w:val="105"/>
-        </w:rPr>
-        <w:t/>
-      </w:r>
-      <w:proofErr w:type="spellEnd"/>
-      <w:r>
-        <w:rPr>
-          <w:spacing w:val="-2"/>
-          <w:w w:val="105"/>
-        </w:rPr>
-        <w:t/>
+        <w:t>undefined</w:t>
       </w:r>
     </w:p>
     <w:p>
@@ -2191,23 +1964,7 @@
           <w:spacing w:val="-2"/>
           <w:sz w:val="16"/>
         </w:rPr>
-        <w:t xml:space="preserve">100.00</w:t>
-      </w:r>
-      <w:proofErr w:type="spellStart"/>
-      <w:r>
-        <w:rPr>
-          <w:spacing w:val="-2"/>
-          <w:sz w:val="16"/>
-        </w:rPr>
-        <w:t/>
-      </w:r>
-      <w:proofErr w:type="spellEnd"/>
-      <w:r>
-        <w:rPr>
-          <w:spacing w:val="-2"/>
-          <w:sz w:val="16"/>
-        </w:rPr>
-        <w:t/>
+        <w:t>100.00</w:t>
       </w:r>
     </w:p>
     <w:p/>
@@ -2227,8 +1984,8 @@
         <w:tblLook w:val="04A0" w:firstRow="1" w:lastRow="0" w:firstColumn="1" w:lastColumn="0" w:noHBand="0" w:noVBand="1"/>
       </w:tblPr>
       <w:tblGrid>
-        <w:gridCol w:w="5530"/>
-        <w:gridCol w:w="5530"/>
+        <w:gridCol w:w="4947"/>
+        <w:gridCol w:w="5133"/>
       </w:tblGrid>
       <w:tr>
         <w:tc>
@@ -2250,7 +2007,7 @@
               <w:tblLook w:val="04A0" w:firstRow="1" w:lastRow="0" w:firstColumn="1" w:lastColumn="0" w:noHBand="0" w:noVBand="1"/>
             </w:tblPr>
             <w:tblGrid>
-              <w:gridCol w:w="5304"/>
+              <w:gridCol w:w="4533"/>
             </w:tblGrid>
             <w:tr>
               <w:trPr>
@@ -2263,7 +2020,8 @@
                 <w:p>
                   <w:pPr>
                     <w:tabs>
-                      <w:tab w:val="left" w:pos="140"/>
+                      <w:tab w:val="right" w:pos="140"/>
+                      <w:tab w:val="left" w:pos="2852"/>
                       <w:tab w:val="left" w:pos="4640"/>
                     </w:tabs>
                     <w:rPr>
@@ -2300,10 +2058,7 @@
                       <w:b/>
                       <w:bCs/>
                     </w:rPr>
-                    <w:t>___________________________________________________</w:t>
-                  </w:r>
-                  <w:r>
-                    <w:t>____</w:t>
+                    <w:t>_______________________________________________</w:t>
                   </w:r>
                   <w:r>
                     <w:br/>
@@ -2314,7 +2069,7 @@
                       <w:sz w:val="16"/>
                       <w:szCs w:val="16"/>
                     </w:rPr>
-                    <w:t xml:space="preserve">Johnny McLaw</w:t>
+                    <w:t xml:space="preserve">Johnny </w:t>
                   </w:r>
                   <w:proofErr w:type="spellStart"/>
                   <w:r>
@@ -2323,7 +2078,15 @@
                       <w:sz w:val="16"/>
                       <w:szCs w:val="16"/>
                     </w:rPr>
-                    <w:t/>
+                    <w:t>McLa</w:t>
+                  </w:r>
+                  <w:r>
+                    <w:rPr>
+                      <w:rFonts w:ascii="Arial" w:hAnsi="Arial" w:cs="Arial"/>
+                      <w:sz w:val="16"/>
+                      <w:szCs w:val="16"/>
+                    </w:rPr>
+                    <w:t>w</w:t>
                   </w:r>
                   <w:proofErr w:type="spellEnd"/>
                   <w:r>
@@ -2332,15 +2095,7 @@
                       <w:sz w:val="16"/>
                       <w:szCs w:val="16"/>
                     </w:rPr>
-                    <w:t/>
-                  </w:r>
-                  <w:r>
-                    <w:rPr>
-                      <w:rFonts w:ascii="Arial" w:hAnsi="Arial" w:cs="Arial"/>
-                      <w:sz w:val="16"/>
-                      <w:szCs w:val="16"/>
-                    </w:rPr>
-                    <w:tab/>
+                    <w:t xml:space="preserve">                                                           </w:t>
                   </w:r>
                   <w:r>
                     <w:rPr>
@@ -2374,25 +2129,7 @@
                       <w:sz w:val="16"/>
                       <w:szCs w:val="16"/>
                     </w:rPr>
-                    <w:t xml:space="preserve">undefined</w:t>
-                  </w:r>
-                  <w:proofErr w:type="spellStart"/>
-                  <w:r>
-                    <w:rPr>
-                      <w:rFonts w:ascii="Arial" w:hAnsi="Arial" w:cs="Arial"/>
-                      <w:sz w:val="16"/>
-                      <w:szCs w:val="16"/>
-                    </w:rPr>
-                    <w:t/>
-                  </w:r>
-                  <w:proofErr w:type="spellEnd"/>
-                  <w:r>
-                    <w:rPr>
-                      <w:rFonts w:ascii="Arial" w:hAnsi="Arial" w:cs="Arial"/>
-                      <w:sz w:val="16"/>
-                      <w:szCs w:val="16"/>
-                    </w:rPr>
-                    <w:t/>
+                    <w:t>undefined</w:t>
                   </w:r>
                   <w:r>
                     <w:rPr>
@@ -2416,26 +2153,30 @@
                       <w:sz w:val="16"/>
                       <w:szCs w:val="16"/>
                     </w:rPr>
-                    <w:t xml:space="preserve">123-456-7890</w:t>
+                    <w:t>123-456-7890</w:t>
                   </w:r>
-                  <w:proofErr w:type="spellStart"/>
-                  <w:r>
+                </w:p>
+              </w:tc>
+            </w:tr>
+            <w:tr>
+              <w:trPr>
+                <w:trHeight w:val="2051"/>
+              </w:trPr>
+              <w:tc>
+                <w:tcPr>
+                  <w:tcW w:w="5304" w:type="dxa"/>
+                </w:tcPr>
+                <w:p>
+                  <w:pPr>
+                    <w:tabs>
+                      <w:tab w:val="left" w:pos="140"/>
+                      <w:tab w:val="left" w:pos="4640"/>
+                    </w:tabs>
                     <w:rPr>
-                      <w:rFonts w:ascii="Arial" w:hAnsi="Arial" w:cs="Arial"/>
-                      <w:sz w:val="16"/>
-                      <w:szCs w:val="16"/>
+                      <w:b/>
+                      <w:bCs/>
                     </w:rPr>
-                    <w:t/>
-                  </w:r>
-                  <w:proofErr w:type="spellEnd"/>
-                  <w:r>
-                    <w:rPr>
-                      <w:rFonts w:ascii="Arial" w:hAnsi="Arial" w:cs="Arial"/>
-                      <w:sz w:val="16"/>
-                      <w:szCs w:val="16"/>
-                    </w:rPr>
-                    <w:t/>
-                  </w:r>
+                  </w:pPr>
                 </w:p>
               </w:tc>
             </w:tr>
@@ -2653,7 +2394,7 @@
                 <w:b/>
                 <w:bCs/>
               </w:rPr>
-              <w:t>____________________________________________________</w:t>
+              <w:t>________________________________________________</w:t>
             </w:r>
             <w:r>
               <w:t>____</w:t>
@@ -2696,7 +2437,7 @@
                 <w:b/>
                 <w:bCs/>
               </w:rPr>
-              <w:t>____________________________________________________</w:t>
+              <w:t>________________________________________________</w:t>
             </w:r>
             <w:r>
               <w:t>____</w:t>
@@ -2718,7 +2459,7 @@
                 <w:sz w:val="16"/>
                 <w:szCs w:val="16"/>
               </w:rPr>
-              <w:t xml:space="preserve">                                                                        Commis</w:t>
+              <w:t xml:space="preserve">                                                              Commis</w:t>
             </w:r>
             <w:r>
               <w:rPr>
@@ -2769,7 +2510,7 @@
     <w:p/>
     <w:sectPr>
       <w:pgSz w:w="12240" w:h="15840"/>
-      <w:pgMar w:top="1440" w:right="630" w:bottom="1440" w:left="540" w:header="720" w:footer="720" w:gutter="0"/>
+      <w:pgMar w:top="1440" w:right="1350" w:bottom="1440" w:left="810" w:header="720" w:footer="720" w:gutter="0"/>
       <w:cols w:space="720"/>
       <w:docGrid w:linePitch="360"/>
     </w:sectPr>

</xml_diff>